<commit_message>
d3.js project was added
</commit_message>
<xml_diff>
--- a/Эргономичное изображение графа.docx
+++ b/Эргономичное изображение графа.docx
@@ -10,9 +10,6 @@
         <w:t>Варианты</w:t>
       </w:r>
       <w:r>
-        <w:rPr>
-          <w:lang w:val="en-US"/>
-        </w:rPr>
         <w:t>:</w:t>
       </w:r>
     </w:p>
@@ -36,13 +33,8 @@
       <w:pPr>
         <w:spacing w:after="0"/>
       </w:pPr>
-      <w:proofErr w:type="spellStart"/>
-      <w:r>
-        <w:t>Генеологическое</w:t>
-      </w:r>
-      <w:proofErr w:type="spellEnd"/>
-      <w:r>
-        <w:t xml:space="preserve"> древо</w:t>
+      <w:r>
+        <w:t>Генеологическое древо</w:t>
       </w:r>
     </w:p>
     <w:p>
@@ -180,10 +172,13 @@
         </w:pBdr>
       </w:pPr>
       <w:r>
-        <w:t>Рёбра должны быть г</w:t>
-      </w:r>
-      <w:r>
-        <w:t>ладкие. Отсутствуют изломы и т.д.</w:t>
+        <w:t xml:space="preserve">Рёбра должны быть </w:t>
+      </w:r>
+      <w:r>
+        <w:t>прямые</w:t>
+      </w:r>
+      <w:r>
+        <w:t>. Отсутствуют изломы и т.д.</w:t>
       </w:r>
     </w:p>
     <w:p>
@@ -297,10 +292,7 @@
         </w:numPr>
       </w:pPr>
       <w:r>
-        <w:t>Толщина линий</w:t>
-      </w:r>
-      <w:r>
-        <w:t xml:space="preserve"> </w:t>
+        <w:t xml:space="preserve">Толщина линий </w:t>
       </w:r>
       <w:r>
         <w:t>рё</w:t>
@@ -336,10 +328,7 @@
         </w:numPr>
       </w:pPr>
       <w:r>
-        <w:t>Стиль линий</w:t>
-      </w:r>
-      <w:r>
-        <w:t xml:space="preserve"> р</w:t>
+        <w:t>Стиль линий р</w:t>
       </w:r>
       <w:r>
         <w:t>ё</w:t>
@@ -507,10 +496,7 @@
         <w:t>/</w:t>
       </w:r>
       <w:r>
-        <w:t xml:space="preserve">надпись </w:t>
-      </w:r>
-      <w:r>
-        <w:t>на рёбрах</w:t>
+        <w:t>надпись на рёбрах</w:t>
       </w:r>
     </w:p>
     <w:p>
@@ -625,13 +611,8 @@
       </w:r>
     </w:p>
     <w:p>
-      <w:proofErr w:type="gramStart"/>
-      <w:r>
-        <w:t>Во первых</w:t>
-      </w:r>
-      <w:proofErr w:type="gramEnd"/>
-      <w:r>
-        <w:t xml:space="preserve">, для </w:t>
+      <w:r>
+        <w:t xml:space="preserve">Во первых, для </w:t>
       </w:r>
       <w:r>
         <w:t>определения</w:t>
@@ -667,6 +648,251 @@
       </w:r>
       <w:r>
         <w:t xml:space="preserve"> соотношения цветов нужно ещё подобрать цвета наиболее подходящие для данного режима работы с графом.</w:t>
+      </w:r>
+    </w:p>
+    <w:p>
+      <w:r>
+        <w:lastRenderedPageBreak/>
+        <w:t>День 2.</w:t>
+      </w:r>
+    </w:p>
+    <w:p>
+      <w:r>
+        <w:t>Удобство работы с графом заключается в следующем</w:t>
+      </w:r>
+      <w:r>
+        <w:t>:</w:t>
+      </w:r>
+    </w:p>
+    <w:p>
+      <w:pPr>
+        <w:pStyle w:val="a3"/>
+        <w:numPr>
+          <w:ilvl w:val="0"/>
+          <w:numId w:val="4"/>
+        </w:numPr>
+      </w:pPr>
+      <w:r>
+        <w:t>Высокая скорость нахождения для любого узла всех связанных с ним узлов</w:t>
+      </w:r>
+      <w:r>
+        <w:t xml:space="preserve">. </w:t>
+      </w:r>
+    </w:p>
+    <w:p>
+      <w:pPr>
+        <w:pStyle w:val="a3"/>
+        <w:numPr>
+          <w:ilvl w:val="0"/>
+          <w:numId w:val="4"/>
+        </w:numPr>
+      </w:pPr>
+      <w:r>
+        <w:t>Высокая скорость нахождения узлов с большим количеством связей (ключевых узлов).</w:t>
+      </w:r>
+    </w:p>
+    <w:p>
+      <w:pPr>
+        <w:pStyle w:val="a3"/>
+        <w:numPr>
+          <w:ilvl w:val="0"/>
+          <w:numId w:val="4"/>
+        </w:numPr>
+      </w:pPr>
+      <w:r>
+        <w:t>Сортировка</w:t>
+      </w:r>
+      <w:r>
+        <w:t xml:space="preserve"> ключевых узлов по уменьшению</w:t>
+      </w:r>
+      <w:r>
+        <w:t>/</w:t>
+      </w:r>
+      <w:r>
+        <w:t>возрастанию связей</w:t>
+      </w:r>
+      <w:r>
+        <w:t>.</w:t>
+      </w:r>
+    </w:p>
+    <w:p/>
+    <w:p/>
+    <w:p>
+      <w:r>
+        <w:t>Изменяемые параметры</w:t>
+      </w:r>
+      <w:r>
+        <w:rPr>
+          <w:lang w:val="en-US"/>
+        </w:rPr>
+        <w:t>:</w:t>
+      </w:r>
+    </w:p>
+    <w:p>
+      <w:pPr>
+        <w:pStyle w:val="a3"/>
+        <w:numPr>
+          <w:ilvl w:val="0"/>
+          <w:numId w:val="5"/>
+        </w:numPr>
+      </w:pPr>
+      <w:r>
+        <w:t xml:space="preserve">Изменять диаметр узла в зависимости от количества </w:t>
+      </w:r>
+      <w:r>
+        <w:t>связей</w:t>
+      </w:r>
+    </w:p>
+    <w:p>
+      <w:pPr>
+        <w:pStyle w:val="a3"/>
+        <w:numPr>
+          <w:ilvl w:val="0"/>
+          <w:numId w:val="5"/>
+        </w:numPr>
+      </w:pPr>
+      <w:r>
+        <w:t>М</w:t>
+      </w:r>
+      <w:r>
+        <w:t>инимальное и максимальное расстояние между узлами</w:t>
+      </w:r>
+    </w:p>
+    <w:p>
+      <w:pPr>
+        <w:pStyle w:val="a3"/>
+        <w:numPr>
+          <w:ilvl w:val="0"/>
+          <w:numId w:val="5"/>
+        </w:numPr>
+      </w:pPr>
+      <w:r>
+        <w:t>П</w:t>
+      </w:r>
+      <w:r>
+        <w:t>розрачность связей</w:t>
+      </w:r>
+    </w:p>
+    <w:p>
+      <w:pPr>
+        <w:pStyle w:val="a3"/>
+        <w:numPr>
+          <w:ilvl w:val="0"/>
+          <w:numId w:val="5"/>
+        </w:numPr>
+      </w:pPr>
+      <w:r>
+        <w:t>…</w:t>
+      </w:r>
+    </w:p>
+    <w:p/>
+    <w:p>
+      <w:pPr>
+        <w:rPr>
+          <w:lang w:val="en-US"/>
+        </w:rPr>
+      </w:pPr>
+      <w:r>
+        <w:t>Эксперименты</w:t>
+      </w:r>
+      <w:r>
+        <w:rPr>
+          <w:lang w:val="en-US"/>
+        </w:rPr>
+        <w:t>:</w:t>
+      </w:r>
+    </w:p>
+    <w:p>
+      <w:pPr>
+        <w:pStyle w:val="a3"/>
+        <w:numPr>
+          <w:ilvl w:val="0"/>
+          <w:numId w:val="6"/>
+        </w:numPr>
+      </w:pPr>
+      <w:r>
+        <w:t>Найти требуемый узел и все связанные с ним узлы</w:t>
+      </w:r>
+    </w:p>
+    <w:p>
+      <w:pPr>
+        <w:pStyle w:val="a3"/>
+        <w:numPr>
+          <w:ilvl w:val="0"/>
+          <w:numId w:val="6"/>
+        </w:numPr>
+      </w:pPr>
+      <w:r>
+        <w:t>Предложить 3 случайных узла и попросить экспериментатора визуально определить у какого меньше и больше всего связей</w:t>
+      </w:r>
+    </w:p>
+    <w:p>
+      <w:pPr>
+        <w:pStyle w:val="a3"/>
+        <w:numPr>
+          <w:ilvl w:val="0"/>
+          <w:numId w:val="6"/>
+        </w:numPr>
+      </w:pPr>
+      <w:r>
+        <w:t xml:space="preserve">Предложить 2 случайных узла и попросить экспериментатора перечислить </w:t>
+      </w:r>
+      <w:r>
+        <w:t>количество узлов, которые имею</w:t>
+      </w:r>
+      <w:r>
+        <w:t>т</w:t>
+      </w:r>
+      <w:r>
+        <w:t xml:space="preserve"> связь с первыми двумя</w:t>
+      </w:r>
+    </w:p>
+    <w:p>
+      <w:pPr>
+        <w:pStyle w:val="a3"/>
+        <w:numPr>
+          <w:ilvl w:val="0"/>
+          <w:numId w:val="6"/>
+        </w:numPr>
+      </w:pPr>
+      <w:r>
+        <w:t>Найти самый короткий маршрут</w:t>
+      </w:r>
+      <w:r>
+        <w:t xml:space="preserve"> (или хотя бы оптимальный)</w:t>
+      </w:r>
+      <w:r>
+        <w:t xml:space="preserve"> от точки А до точки Б в графе</w:t>
+      </w:r>
+      <w:r>
+        <w:t xml:space="preserve"> </w:t>
+      </w:r>
+    </w:p>
+    <w:p>
+      <w:pPr>
+        <w:pStyle w:val="a3"/>
+        <w:numPr>
+          <w:ilvl w:val="0"/>
+          <w:numId w:val="6"/>
+        </w:numPr>
+      </w:pPr>
+      <w:r>
+        <w:t>Выбирается случайный узел – определить есть ли у него вообще связи</w:t>
+      </w:r>
+      <w:r>
+        <w:t xml:space="preserve"> (такое себе)</w:t>
+      </w:r>
+    </w:p>
+    <w:p>
+      <w:pPr>
+        <w:pStyle w:val="a3"/>
+        <w:numPr>
+          <w:ilvl w:val="0"/>
+          <w:numId w:val="6"/>
+        </w:numPr>
+      </w:pPr>
+      <w:r>
+        <w:t>Найти в графе самый сильно связанный и слабо связанные узлы.</w:t>
       </w:r>
     </w:p>
     <w:sectPr>
@@ -795,6 +1021,184 @@
     </w:lvl>
   </w:abstractNum>
   <w:abstractNum w:abstractNumId="1" w15:restartNumberingAfterBreak="0">
+    <w:nsid w:val="09733291"/>
+    <w:multiLevelType w:val="hybridMultilevel"/>
+    <w:tmpl w:val="94528DDE"/>
+    <w:lvl w:ilvl="0" w:tplc="0419000F">
+      <w:start w:val="1"/>
+      <w:numFmt w:val="decimal"/>
+      <w:lvlText w:val="%1."/>
+      <w:lvlJc w:val="left"/>
+      <w:pPr>
+        <w:ind w:left="720" w:hanging="360"/>
+      </w:pPr>
+      <w:rPr>
+        <w:rFonts w:hint="default"/>
+      </w:rPr>
+    </w:lvl>
+    <w:lvl w:ilvl="1" w:tplc="04190019" w:tentative="1">
+      <w:start w:val="1"/>
+      <w:numFmt w:val="lowerLetter"/>
+      <w:lvlText w:val="%2."/>
+      <w:lvlJc w:val="left"/>
+      <w:pPr>
+        <w:ind w:left="1440" w:hanging="360"/>
+      </w:pPr>
+    </w:lvl>
+    <w:lvl w:ilvl="2" w:tplc="0419001B" w:tentative="1">
+      <w:start w:val="1"/>
+      <w:numFmt w:val="lowerRoman"/>
+      <w:lvlText w:val="%3."/>
+      <w:lvlJc w:val="right"/>
+      <w:pPr>
+        <w:ind w:left="2160" w:hanging="180"/>
+      </w:pPr>
+    </w:lvl>
+    <w:lvl w:ilvl="3" w:tplc="0419000F" w:tentative="1">
+      <w:start w:val="1"/>
+      <w:numFmt w:val="decimal"/>
+      <w:lvlText w:val="%4."/>
+      <w:lvlJc w:val="left"/>
+      <w:pPr>
+        <w:ind w:left="2880" w:hanging="360"/>
+      </w:pPr>
+    </w:lvl>
+    <w:lvl w:ilvl="4" w:tplc="04190019" w:tentative="1">
+      <w:start w:val="1"/>
+      <w:numFmt w:val="lowerLetter"/>
+      <w:lvlText w:val="%5."/>
+      <w:lvlJc w:val="left"/>
+      <w:pPr>
+        <w:ind w:left="3600" w:hanging="360"/>
+      </w:pPr>
+    </w:lvl>
+    <w:lvl w:ilvl="5" w:tplc="0419001B" w:tentative="1">
+      <w:start w:val="1"/>
+      <w:numFmt w:val="lowerRoman"/>
+      <w:lvlText w:val="%6."/>
+      <w:lvlJc w:val="right"/>
+      <w:pPr>
+        <w:ind w:left="4320" w:hanging="180"/>
+      </w:pPr>
+    </w:lvl>
+    <w:lvl w:ilvl="6" w:tplc="0419000F" w:tentative="1">
+      <w:start w:val="1"/>
+      <w:numFmt w:val="decimal"/>
+      <w:lvlText w:val="%7."/>
+      <w:lvlJc w:val="left"/>
+      <w:pPr>
+        <w:ind w:left="5040" w:hanging="360"/>
+      </w:pPr>
+    </w:lvl>
+    <w:lvl w:ilvl="7" w:tplc="04190019" w:tentative="1">
+      <w:start w:val="1"/>
+      <w:numFmt w:val="lowerLetter"/>
+      <w:lvlText w:val="%8."/>
+      <w:lvlJc w:val="left"/>
+      <w:pPr>
+        <w:ind w:left="5760" w:hanging="360"/>
+      </w:pPr>
+    </w:lvl>
+    <w:lvl w:ilvl="8" w:tplc="0419001B" w:tentative="1">
+      <w:start w:val="1"/>
+      <w:numFmt w:val="lowerRoman"/>
+      <w:lvlText w:val="%9."/>
+      <w:lvlJc w:val="right"/>
+      <w:pPr>
+        <w:ind w:left="6480" w:hanging="180"/>
+      </w:pPr>
+    </w:lvl>
+  </w:abstractNum>
+  <w:abstractNum w:abstractNumId="2" w15:restartNumberingAfterBreak="0">
+    <w:nsid w:val="0EE63F81"/>
+    <w:multiLevelType w:val="hybridMultilevel"/>
+    <w:tmpl w:val="77AC80BE"/>
+    <w:lvl w:ilvl="0" w:tplc="0419000F">
+      <w:start w:val="1"/>
+      <w:numFmt w:val="decimal"/>
+      <w:lvlText w:val="%1."/>
+      <w:lvlJc w:val="left"/>
+      <w:pPr>
+        <w:ind w:left="720" w:hanging="360"/>
+      </w:pPr>
+      <w:rPr>
+        <w:rFonts w:hint="default"/>
+      </w:rPr>
+    </w:lvl>
+    <w:lvl w:ilvl="1" w:tplc="04190019" w:tentative="1">
+      <w:start w:val="1"/>
+      <w:numFmt w:val="lowerLetter"/>
+      <w:lvlText w:val="%2."/>
+      <w:lvlJc w:val="left"/>
+      <w:pPr>
+        <w:ind w:left="1440" w:hanging="360"/>
+      </w:pPr>
+    </w:lvl>
+    <w:lvl w:ilvl="2" w:tplc="0419001B" w:tentative="1">
+      <w:start w:val="1"/>
+      <w:numFmt w:val="lowerRoman"/>
+      <w:lvlText w:val="%3."/>
+      <w:lvlJc w:val="right"/>
+      <w:pPr>
+        <w:ind w:left="2160" w:hanging="180"/>
+      </w:pPr>
+    </w:lvl>
+    <w:lvl w:ilvl="3" w:tplc="0419000F" w:tentative="1">
+      <w:start w:val="1"/>
+      <w:numFmt w:val="decimal"/>
+      <w:lvlText w:val="%4."/>
+      <w:lvlJc w:val="left"/>
+      <w:pPr>
+        <w:ind w:left="2880" w:hanging="360"/>
+      </w:pPr>
+    </w:lvl>
+    <w:lvl w:ilvl="4" w:tplc="04190019" w:tentative="1">
+      <w:start w:val="1"/>
+      <w:numFmt w:val="lowerLetter"/>
+      <w:lvlText w:val="%5."/>
+      <w:lvlJc w:val="left"/>
+      <w:pPr>
+        <w:ind w:left="3600" w:hanging="360"/>
+      </w:pPr>
+    </w:lvl>
+    <w:lvl w:ilvl="5" w:tplc="0419001B" w:tentative="1">
+      <w:start w:val="1"/>
+      <w:numFmt w:val="lowerRoman"/>
+      <w:lvlText w:val="%6."/>
+      <w:lvlJc w:val="right"/>
+      <w:pPr>
+        <w:ind w:left="4320" w:hanging="180"/>
+      </w:pPr>
+    </w:lvl>
+    <w:lvl w:ilvl="6" w:tplc="0419000F" w:tentative="1">
+      <w:start w:val="1"/>
+      <w:numFmt w:val="decimal"/>
+      <w:lvlText w:val="%7."/>
+      <w:lvlJc w:val="left"/>
+      <w:pPr>
+        <w:ind w:left="5040" w:hanging="360"/>
+      </w:pPr>
+    </w:lvl>
+    <w:lvl w:ilvl="7" w:tplc="04190019" w:tentative="1">
+      <w:start w:val="1"/>
+      <w:numFmt w:val="lowerLetter"/>
+      <w:lvlText w:val="%8."/>
+      <w:lvlJc w:val="left"/>
+      <w:pPr>
+        <w:ind w:left="5760" w:hanging="360"/>
+      </w:pPr>
+    </w:lvl>
+    <w:lvl w:ilvl="8" w:tplc="0419001B" w:tentative="1">
+      <w:start w:val="1"/>
+      <w:numFmt w:val="lowerRoman"/>
+      <w:lvlText w:val="%9."/>
+      <w:lvlJc w:val="right"/>
+      <w:pPr>
+        <w:ind w:left="6480" w:hanging="180"/>
+      </w:pPr>
+    </w:lvl>
+  </w:abstractNum>
+  <w:abstractNum w:abstractNumId="3" w15:restartNumberingAfterBreak="0">
     <w:nsid w:val="32581C5A"/>
     <w:multiLevelType w:val="hybridMultilevel"/>
     <w:tmpl w:val="49D02FDC"/>
@@ -883,7 +1287,96 @@
       </w:pPr>
     </w:lvl>
   </w:abstractNum>
-  <w:abstractNum w:abstractNumId="2" w15:restartNumberingAfterBreak="0">
+  <w:abstractNum w:abstractNumId="4" w15:restartNumberingAfterBreak="0">
+    <w:nsid w:val="4C8F51E1"/>
+    <w:multiLevelType w:val="hybridMultilevel"/>
+    <w:tmpl w:val="C5C6C024"/>
+    <w:lvl w:ilvl="0" w:tplc="0419000F">
+      <w:start w:val="1"/>
+      <w:numFmt w:val="decimal"/>
+      <w:lvlText w:val="%1."/>
+      <w:lvlJc w:val="left"/>
+      <w:pPr>
+        <w:ind w:left="720" w:hanging="360"/>
+      </w:pPr>
+      <w:rPr>
+        <w:rFonts w:hint="default"/>
+      </w:rPr>
+    </w:lvl>
+    <w:lvl w:ilvl="1" w:tplc="04190019" w:tentative="1">
+      <w:start w:val="1"/>
+      <w:numFmt w:val="lowerLetter"/>
+      <w:lvlText w:val="%2."/>
+      <w:lvlJc w:val="left"/>
+      <w:pPr>
+        <w:ind w:left="1440" w:hanging="360"/>
+      </w:pPr>
+    </w:lvl>
+    <w:lvl w:ilvl="2" w:tplc="0419001B" w:tentative="1">
+      <w:start w:val="1"/>
+      <w:numFmt w:val="lowerRoman"/>
+      <w:lvlText w:val="%3."/>
+      <w:lvlJc w:val="right"/>
+      <w:pPr>
+        <w:ind w:left="2160" w:hanging="180"/>
+      </w:pPr>
+    </w:lvl>
+    <w:lvl w:ilvl="3" w:tplc="0419000F" w:tentative="1">
+      <w:start w:val="1"/>
+      <w:numFmt w:val="decimal"/>
+      <w:lvlText w:val="%4."/>
+      <w:lvlJc w:val="left"/>
+      <w:pPr>
+        <w:ind w:left="2880" w:hanging="360"/>
+      </w:pPr>
+    </w:lvl>
+    <w:lvl w:ilvl="4" w:tplc="04190019" w:tentative="1">
+      <w:start w:val="1"/>
+      <w:numFmt w:val="lowerLetter"/>
+      <w:lvlText w:val="%5."/>
+      <w:lvlJc w:val="left"/>
+      <w:pPr>
+        <w:ind w:left="3600" w:hanging="360"/>
+      </w:pPr>
+    </w:lvl>
+    <w:lvl w:ilvl="5" w:tplc="0419001B" w:tentative="1">
+      <w:start w:val="1"/>
+      <w:numFmt w:val="lowerRoman"/>
+      <w:lvlText w:val="%6."/>
+      <w:lvlJc w:val="right"/>
+      <w:pPr>
+        <w:ind w:left="4320" w:hanging="180"/>
+      </w:pPr>
+    </w:lvl>
+    <w:lvl w:ilvl="6" w:tplc="0419000F" w:tentative="1">
+      <w:start w:val="1"/>
+      <w:numFmt w:val="decimal"/>
+      <w:lvlText w:val="%7."/>
+      <w:lvlJc w:val="left"/>
+      <w:pPr>
+        <w:ind w:left="5040" w:hanging="360"/>
+      </w:pPr>
+    </w:lvl>
+    <w:lvl w:ilvl="7" w:tplc="04190019" w:tentative="1">
+      <w:start w:val="1"/>
+      <w:numFmt w:val="lowerLetter"/>
+      <w:lvlText w:val="%8."/>
+      <w:lvlJc w:val="left"/>
+      <w:pPr>
+        <w:ind w:left="5760" w:hanging="360"/>
+      </w:pPr>
+    </w:lvl>
+    <w:lvl w:ilvl="8" w:tplc="0419001B" w:tentative="1">
+      <w:start w:val="1"/>
+      <w:numFmt w:val="lowerRoman"/>
+      <w:lvlText w:val="%9."/>
+      <w:lvlJc w:val="right"/>
+      <w:pPr>
+        <w:ind w:left="6480" w:hanging="180"/>
+      </w:pPr>
+    </w:lvl>
+  </w:abstractNum>
+  <w:abstractNum w:abstractNumId="5" w15:restartNumberingAfterBreak="0">
     <w:nsid w:val="722704A2"/>
     <w:multiLevelType w:val="hybridMultilevel"/>
     <w:tmpl w:val="CA560246"/>
@@ -997,13 +1490,22 @@
     </w:lvl>
   </w:abstractNum>
   <w:num w:numId="1">
-    <w:abstractNumId w:val="1"/>
+    <w:abstractNumId w:val="3"/>
   </w:num>
   <w:num w:numId="2">
-    <w:abstractNumId w:val="2"/>
+    <w:abstractNumId w:val="5"/>
   </w:num>
   <w:num w:numId="3">
     <w:abstractNumId w:val="0"/>
+  </w:num>
+  <w:num w:numId="4">
+    <w:abstractNumId w:val="1"/>
+  </w:num>
+  <w:num w:numId="5">
+    <w:abstractNumId w:val="4"/>
+  </w:num>
+  <w:num w:numId="6">
+    <w:abstractNumId w:val="2"/>
   </w:num>
 </w:numbering>
 </file>

</xml_diff>